<commit_message>
Chỉnh sửa các biểu mẫu inGCN, Sổ gốc, file văn bản xác minh theo hệ đào tạo THCS vàTHPT
Chỉnh sửa các biểu mẫu inGCN, Sổ gốc, file văn bản xác minh theo hệ đào tạo THCS vàTHPT
</commit_message>
<xml_diff>
--- a/src/views/FileMau/FileMauXacMinhNhieuNguoi.docx
+++ b/src/views/FileMau/FileMauXacMinhNhieuNguoi.docx
@@ -413,8 +413,6 @@
           <w:sz w:val="28"/>
         </w:rPr>
       </w:pPr>
-      <w:bookmarkStart w:id="0" w:name="_GoBack"/>
-      <w:bookmarkEnd w:id="0"/>
     </w:p>
     <w:p>
       <w:pPr>
@@ -564,7 +562,49 @@
           <w:sz w:val="26"/>
           <w:szCs w:val="26"/>
         </w:rPr>
-        <w:t>uong}/…… (…../…) người (danh sách đính kèm) có tên trong danh sách tốt nghiệp các Kỳ thi: Tú tài, Tốt nghiệp Trung học phổ thông tại các hội đồng thi của {</w:t>
+        <w:t>uong}/…… (…../…) người (danh sách đính kèm) có tên trong d</w:t>
+      </w:r>
+      <w:r>
+        <w:rPr>
+          <w:color w:val="000000"/>
+          <w:sz w:val="26"/>
+          <w:szCs w:val="26"/>
+        </w:rPr>
+        <w:t>anh sách tốt nghiệp thuộc các Kỳ thi: {</w:t>
+      </w:r>
+      <w:r>
+        <w:rPr>
+          <w:color w:val="000000"/>
+          <w:sz w:val="26"/>
+          <w:szCs w:val="26"/>
+        </w:rPr>
+        <w:t>ma</w:t>
+      </w:r>
+      <w:bookmarkStart w:id="0" w:name="_GoBack"/>
+      <w:bookmarkEnd w:id="0"/>
+      <w:r>
+        <w:rPr>
+          <w:color w:val="000000"/>
+          <w:sz w:val="26"/>
+          <w:szCs w:val="26"/>
+        </w:rPr>
+        <w:t xml:space="preserve">HeDaoTao} </w:t>
+      </w:r>
+      <w:r>
+        <w:rPr>
+          <w:color w:val="000000"/>
+          <w:sz w:val="26"/>
+          <w:szCs w:val="26"/>
+        </w:rPr>
+        <w:t>t</w:t>
+      </w:r>
+      <w:r>
+        <w:rPr>
+          <w:color w:val="000000"/>
+          <w:sz w:val="26"/>
+          <w:szCs w:val="26"/>
+        </w:rPr>
+        <w:t>ại các hội đồng thi của {</w:t>
       </w:r>
       <w:r>
         <w:rPr>
@@ -656,7 +696,39 @@
           <w:sz w:val="26"/>
           <w:szCs w:val="26"/>
         </w:rPr>
-        <w:t xml:space="preserve"> trong danh sách tốt nghiệp các Kỳ thi: Tú tài, Tốt nghiệp Trung học phổ thông tại các hội đồng thi của </w:t>
+        <w:t xml:space="preserve"> trong danh sách tốt nghiệp</w:t>
+      </w:r>
+      <w:r>
+        <w:rPr>
+          <w:color w:val="000000"/>
+          <w:sz w:val="26"/>
+          <w:szCs w:val="26"/>
+        </w:rPr>
+        <w:t xml:space="preserve"> thuộc</w:t>
+      </w:r>
+      <w:r>
+        <w:rPr>
+          <w:color w:val="000000"/>
+          <w:sz w:val="26"/>
+          <w:szCs w:val="26"/>
+        </w:rPr>
+        <w:t xml:space="preserve"> các Kỳ thi: </w:t>
+      </w:r>
+      <w:r>
+        <w:rPr>
+          <w:color w:val="000000"/>
+          <w:sz w:val="26"/>
+          <w:szCs w:val="26"/>
+        </w:rPr>
+        <w:t xml:space="preserve">{tenHeDaoTao} </w:t>
+      </w:r>
+      <w:r>
+        <w:rPr>
+          <w:color w:val="000000"/>
+          <w:sz w:val="26"/>
+          <w:szCs w:val="26"/>
+        </w:rPr>
+        <w:t xml:space="preserve">tại các hội đồng thi của </w:t>
       </w:r>
       <w:r>
         <w:rPr>
@@ -1189,7 +1261,15 @@
           <w:color w:val="000000"/>
           <w:sz w:val="28"/>
         </w:rPr>
-        <w:t>DANH SÁCH HỌC SINH TỐT NGHIỆP THPT</w:t>
+        <w:t xml:space="preserve">DANH SÁCH HỌC SINH TỐT NGHIỆP </w:t>
+      </w:r>
+      <w:r>
+        <w:rPr>
+          <w:b/>
+          <w:color w:val="000000"/>
+          <w:sz w:val="28"/>
+        </w:rPr>
+        <w:t>{maHeDaoTao}</w:t>
       </w:r>
     </w:p>
     <w:p>
@@ -2305,7 +2385,23 @@
           <w:color w:val="000000"/>
           <w:sz w:val="28"/>
         </w:rPr>
-        <w:t>DANH SÁCH TỐT NGHIỆP THPT TẠI CÁC HỘI ĐỒNG THI</w:t>
+        <w:t xml:space="preserve">DANH SÁCH TỐT NGHIỆP </w:t>
+      </w:r>
+      <w:r>
+        <w:rPr>
+          <w:b/>
+          <w:color w:val="000000"/>
+          <w:sz w:val="28"/>
+        </w:rPr>
+        <w:t>{maHeDaoTao}</w:t>
+      </w:r>
+      <w:r>
+        <w:rPr>
+          <w:b/>
+          <w:color w:val="000000"/>
+          <w:sz w:val="28"/>
+        </w:rPr>
+        <w:t>TẠI CÁC HỘI ĐỒNG THI</w:t>
       </w:r>
     </w:p>
     <w:p>

</xml_diff>